<commit_message>
Updated document for Prototype Contract
</commit_message>
<xml_diff>
--- a/ContractApplikation/vertrag.docx
+++ b/ContractApplikation/vertrag.docx
@@ -611,7 +611,7 @@
           <w:noProof/>
           <w:sz w:val="16"/>
         </w:rPr>
-        <w:t>20.03.2018</w:t>
+        <w:t>21.03.2018</w:t>
       </w:r>
       <w:r>
         <w:rPr>
@@ -818,9 +818,7 @@
           <w:szCs w:val="22"/>
         </w:rPr>
       </w:pPr>
-      <w:bookmarkStart w:id="5" w:name="_GoBack"/>
     </w:p>
-    <w:bookmarkEnd w:id="5"/>
     <w:p>
       <w:pPr>
         <w:tabs>
@@ -845,20 +843,36 @@
         </w:rPr>
         <w:t xml:space="preserve"> </w:t>
       </w:r>
-      <w:bookmarkStart w:id="6" w:name="ang_APV_Kontakt"/>
+      <w:bookmarkStart w:id="5" w:name="ang_APV_Kontakt"/>
       <w:r>
         <w:rPr>
           <w:sz w:val="22"/>
           <w:szCs w:val="22"/>
         </w:rPr>
-        <w:t>Ansprechpartner</w:t>
-      </w:r>
-      <w:bookmarkEnd w:id="6"/>
+        <w:t>[</w:t>
+      </w:r>
+      <w:proofErr w:type="spellStart"/>
       <w:r>
         <w:rPr>
           <w:sz w:val="22"/>
           <w:szCs w:val="22"/>
         </w:rPr>
+        <w:t>Projekt_Gesprächsperson</w:t>
+      </w:r>
+      <w:proofErr w:type="spellEnd"/>
+      <w:r>
+        <w:rPr>
+          <w:sz w:val="22"/>
+          <w:szCs w:val="22"/>
+        </w:rPr>
+        <w:t>]</w:t>
+      </w:r>
+      <w:bookmarkEnd w:id="5"/>
+      <w:r>
+        <w:rPr>
+          <w:sz w:val="22"/>
+          <w:szCs w:val="22"/>
+        </w:rPr>
         <w:t xml:space="preserve"> unterbreiten wir Ihnen freibleibend nachfolgendes Angebot.</w:t>
       </w:r>
     </w:p>
@@ -880,8 +894,8 @@
         </w:rPr>
       </w:pPr>
     </w:p>
-    <w:bookmarkStart w:id="7" w:name="FAArt"/>
-    <w:bookmarkStart w:id="8" w:name="NameNL"/>
+    <w:bookmarkStart w:id="6" w:name="FAArt"/>
+    <w:bookmarkStart w:id="7" w:name="NameNL"/>
     <w:p>
       <w:pPr>
         <w:framePr w:w="2398" w:h="5897" w:hSpace="142" w:wrap="notBeside" w:vAnchor="page" w:hAnchor="page" w:x="8761" w:y="10309"/>
@@ -975,7 +989,7 @@
           </mc:Fallback>
         </mc:AlternateContent>
       </w:r>
-      <w:bookmarkEnd w:id="7"/>
+      <w:bookmarkEnd w:id="6"/>
       <w:r>
         <w:rPr>
           <w:rFonts w:ascii="Arial Narrow" w:eastAsia="Arial" w:hAnsi="Arial Narrow" w:cs="Arial"/>
@@ -1040,7 +1054,7 @@
         <w:fldChar w:fldCharType="end"/>
       </w:r>
     </w:p>
-    <w:bookmarkEnd w:id="8"/>
+    <w:bookmarkEnd w:id="7"/>
     <w:p>
       <w:pPr>
         <w:framePr w:w="2398" w:h="5897" w:hSpace="142" w:wrap="notBeside" w:vAnchor="page" w:hAnchor="page" w:x="8761" w:y="10309"/>
@@ -3421,12 +3435,14 @@
         <w:rPr>
           <w:sz w:val="22"/>
           <w:szCs w:val="22"/>
+          <w:lang w:val="en-US"/>
         </w:rPr>
       </w:pPr>
       <w:r>
         <w:rPr>
           <w:sz w:val="22"/>
           <w:szCs w:val="22"/>
+          <w:lang w:val="en-US"/>
         </w:rPr>
         <w:t>FERCHAU Engineering GmbH</w:t>
       </w:r>
@@ -3437,6 +3453,7 @@
         <w:rPr>
           <w:sz w:val="22"/>
           <w:szCs w:val="22"/>
+          <w:lang w:val="en-US"/>
         </w:rPr>
       </w:pPr>
       <w:r>
@@ -3514,6 +3531,7 @@
         <w:rPr>
           <w:sz w:val="22"/>
           <w:szCs w:val="22"/>
+          <w:lang w:val="en-US"/>
         </w:rPr>
       </w:pPr>
     </w:p>
@@ -3522,6 +3540,7 @@
         <w:rPr>
           <w:sz w:val="22"/>
           <w:szCs w:val="22"/>
+          <w:lang w:val="en-US"/>
         </w:rPr>
         <w:alias w:val="Vollmacht"/>
         <w:tag w:val="Vollmacht"/>
@@ -3545,14 +3564,28 @@
             <w:rPr>
               <w:sz w:val="22"/>
               <w:szCs w:val="22"/>
+              <w:lang w:val="en-US"/>
             </w:rPr>
           </w:pPr>
+          <w:proofErr w:type="spellStart"/>
+          <w:proofErr w:type="gramStart"/>
           <w:r>
             <w:rPr>
               <w:sz w:val="22"/>
               <w:szCs w:val="22"/>
+              <w:lang w:val="en-US"/>
             </w:rPr>
-            <w:t>i. V.</w:t>
+            <w:t>i</w:t>
+          </w:r>
+          <w:proofErr w:type="spellEnd"/>
+          <w:proofErr w:type="gramEnd"/>
+          <w:r>
+            <w:rPr>
+              <w:sz w:val="22"/>
+              <w:szCs w:val="22"/>
+              <w:lang w:val="en-US"/>
+            </w:rPr>
+            <w:t>. V.</w:t>
           </w:r>
         </w:p>
       </w:sdtContent>
@@ -3563,6 +3596,7 @@
         <w:rPr>
           <w:sz w:val="22"/>
           <w:szCs w:val="22"/>
+          <w:lang w:val="en-US"/>
         </w:rPr>
       </w:pPr>
     </w:p>
@@ -3574,17 +3608,29 @@
           <w:szCs w:val="22"/>
         </w:rPr>
       </w:pPr>
-      <w:bookmarkStart w:id="9" w:name="FENI_Anwender2"/>
-      <w:proofErr w:type="spellStart"/>
       <w:r>
         <w:rPr>
           <w:sz w:val="22"/>
           <w:szCs w:val="22"/>
         </w:rPr>
-        <w:t>FENI_Anwender</w:t>
-      </w:r>
-      <w:bookmarkEnd w:id="9"/>
+        <w:t>[</w:t>
+      </w:r>
+      <w:proofErr w:type="spellStart"/>
+      <w:r>
+        <w:rPr>
+          <w:sz w:val="22"/>
+          <w:szCs w:val="22"/>
+        </w:rPr>
+        <w:t>Projekt_Disponent</w:t>
+      </w:r>
       <w:proofErr w:type="spellEnd"/>
+      <w:r>
+        <w:rPr>
+          <w:sz w:val="22"/>
+          <w:szCs w:val="22"/>
+        </w:rPr>
+        <w:t>]</w:t>
+      </w:r>
     </w:p>
     <w:p>
       <w:pPr>
@@ -4214,35 +4260,35 @@
       <w:pPr>
         <w:pStyle w:val="berschrift1"/>
       </w:pPr>
-      <w:bookmarkStart w:id="10" w:name="_Toc372806256"/>
-      <w:bookmarkStart w:id="11" w:name="_Toc372807697"/>
-      <w:bookmarkStart w:id="12" w:name="_Toc372808278"/>
-      <w:bookmarkStart w:id="13" w:name="_Toc454977883"/>
+      <w:bookmarkStart w:id="8" w:name="_Toc372806256"/>
+      <w:bookmarkStart w:id="9" w:name="_Toc372807697"/>
+      <w:bookmarkStart w:id="10" w:name="_Toc372808278"/>
+      <w:bookmarkStart w:id="11" w:name="_Toc454977883"/>
       <w:r>
         <w:lastRenderedPageBreak/>
         <w:t>LEISTUNGSBESCHREIBUNG</w:t>
       </w:r>
+      <w:bookmarkEnd w:id="8"/>
+      <w:bookmarkEnd w:id="9"/>
       <w:bookmarkEnd w:id="10"/>
       <w:bookmarkEnd w:id="11"/>
+    </w:p>
+    <w:p>
+      <w:pPr>
+        <w:pStyle w:val="berschrift2"/>
+        <w:ind w:left="426" w:hanging="426"/>
+      </w:pPr>
+      <w:bookmarkStart w:id="12" w:name="_Toc372806257"/>
+      <w:bookmarkStart w:id="13" w:name="_Toc372807698"/>
+      <w:bookmarkStart w:id="14" w:name="_Toc372808279"/>
+      <w:bookmarkStart w:id="15" w:name="_Toc454977884"/>
+      <w:r>
+        <w:t>Projektbeschreibung</w:t>
+      </w:r>
       <w:bookmarkEnd w:id="12"/>
       <w:bookmarkEnd w:id="13"/>
-    </w:p>
-    <w:p>
-      <w:pPr>
-        <w:pStyle w:val="berschrift2"/>
-        <w:ind w:left="426" w:hanging="426"/>
-      </w:pPr>
-      <w:bookmarkStart w:id="14" w:name="_Toc372806257"/>
-      <w:bookmarkStart w:id="15" w:name="_Toc372807698"/>
-      <w:bookmarkStart w:id="16" w:name="_Toc372808279"/>
-      <w:bookmarkStart w:id="17" w:name="_Toc454977884"/>
-      <w:r>
-        <w:t>Projektbeschreibung</w:t>
-      </w:r>
       <w:bookmarkEnd w:id="14"/>
       <w:bookmarkEnd w:id="15"/>
-      <w:bookmarkEnd w:id="16"/>
-      <w:bookmarkEnd w:id="17"/>
       <w:r>
         <w:t>/Thema:</w:t>
       </w:r>
@@ -4258,7 +4304,7 @@
           <w:szCs w:val="20"/>
         </w:rPr>
       </w:pPr>
-      <w:bookmarkStart w:id="18" w:name="projekt_bezeichnung"/>
+      <w:bookmarkStart w:id="16" w:name="projekt_bezeichnung"/>
       <w:r>
         <w:rPr>
           <w:rFonts w:ascii="Arial" w:hAnsi="Arial"/>
@@ -4266,9 +4312,47 @@
           <w:sz w:val="20"/>
           <w:szCs w:val="20"/>
         </w:rPr>
-        <w:t>Projektbezeichnung</w:t>
-      </w:r>
-      <w:bookmarkEnd w:id="18"/>
+        <w:t>[</w:t>
+      </w:r>
+      <w:proofErr w:type="spellStart"/>
+      <w:r>
+        <w:rPr>
+          <w:rFonts w:ascii="Arial" w:hAnsi="Arial"/>
+          <w:color w:val="auto"/>
+          <w:sz w:val="20"/>
+          <w:szCs w:val="20"/>
+        </w:rPr>
+        <w:t>Projekt</w:t>
+      </w:r>
+      <w:r>
+        <w:rPr>
+          <w:rFonts w:ascii="Arial" w:hAnsi="Arial"/>
+          <w:color w:val="auto"/>
+          <w:sz w:val="20"/>
+          <w:szCs w:val="20"/>
+        </w:rPr>
+        <w:t>_</w:t>
+      </w:r>
+      <w:bookmarkEnd w:id="16"/>
+      <w:r>
+        <w:rPr>
+          <w:rFonts w:ascii="Arial" w:hAnsi="Arial"/>
+          <w:color w:val="auto"/>
+          <w:sz w:val="20"/>
+          <w:szCs w:val="20"/>
+        </w:rPr>
+        <w:t>Titel</w:t>
+      </w:r>
+      <w:proofErr w:type="spellEnd"/>
+      <w:r>
+        <w:rPr>
+          <w:rFonts w:ascii="Arial" w:hAnsi="Arial"/>
+          <w:color w:val="auto"/>
+          <w:sz w:val="20"/>
+          <w:szCs w:val="20"/>
+        </w:rPr>
+        <w:t>]</w:t>
+      </w:r>
       <w:r>
         <w:rPr>
           <w:rFonts w:ascii="Arial" w:hAnsi="Arial"/>
@@ -4529,20 +4613,20 @@
         <w:pStyle w:val="berschrift2"/>
         <w:ind w:left="426" w:hanging="426"/>
       </w:pPr>
-      <w:bookmarkStart w:id="19" w:name="_Toc372806259"/>
-      <w:bookmarkStart w:id="20" w:name="_Toc372807700"/>
-      <w:bookmarkStart w:id="21" w:name="_Toc372808281"/>
-      <w:bookmarkStart w:id="22" w:name="_Toc454977886"/>
+      <w:bookmarkStart w:id="17" w:name="_Toc372806259"/>
+      <w:bookmarkStart w:id="18" w:name="_Toc372807700"/>
+      <w:bookmarkStart w:id="19" w:name="_Toc372808281"/>
+      <w:bookmarkStart w:id="20" w:name="_Toc454977886"/>
       <w:r>
         <w:t>Arbeitspaket</w:t>
       </w:r>
       <w:r>
         <w:t xml:space="preserve"> (AP)</w:t>
       </w:r>
+      <w:bookmarkEnd w:id="17"/>
+      <w:bookmarkEnd w:id="18"/>
       <w:bookmarkEnd w:id="19"/>
       <w:bookmarkEnd w:id="20"/>
-      <w:bookmarkEnd w:id="21"/>
-      <w:bookmarkEnd w:id="22"/>
       <w:r>
         <w:t>/Leistungsbeschreibung</w:t>
       </w:r>
@@ -4557,18 +4641,26 @@
       </w:sdtPr>
       <w:sdtEndPr/>
       <w:sdtContent>
-        <w:bookmarkStart w:id="23" w:name="projekt_beschreibung" w:displacedByCustomXml="prev"/>
+        <w:bookmarkStart w:id="21" w:name="projekt_beschreibung" w:displacedByCustomXml="prev"/>
         <w:p>
           <w:pPr>
             <w:ind w:left="426"/>
           </w:pPr>
           <w:r>
-            <w:t>Beschreibung</w:t>
+            <w:t>[</w:t>
+          </w:r>
+          <w:proofErr w:type="spellStart"/>
+          <w:r>
+            <w:t>Projekt_beschreibung</w:t>
+          </w:r>
+          <w:proofErr w:type="spellEnd"/>
+          <w:r>
+            <w:t>]</w:t>
           </w:r>
         </w:p>
       </w:sdtContent>
     </w:sdt>
-    <w:bookmarkEnd w:id="23" w:displacedByCustomXml="prev"/>
+    <w:bookmarkEnd w:id="21" w:displacedByCustomXml="prev"/>
     <w:p>
       <w:pPr>
         <w:pStyle w:val="berschrift2"/>
@@ -4713,7 +4805,6 @@
               </w:rPr>
               <w:t xml:space="preserve"> </w:t>
             </w:r>
-            <w:bookmarkStart w:id="24" w:name="projekt_bezeichnung1"/>
             <w:r>
               <w:rPr>
                 <w:rFonts w:ascii="Arial" w:hAnsi="Arial"/>
@@ -4722,8 +4813,9 @@
                 <w:sz w:val="18"/>
                 <w:szCs w:val="18"/>
               </w:rPr>
-              <w:fldChar w:fldCharType="begin"/>
+              <w:t>[</w:t>
             </w:r>
+            <w:proofErr w:type="spellStart"/>
             <w:r>
               <w:rPr>
                 <w:rFonts w:ascii="Arial" w:hAnsi="Arial"/>
@@ -4732,8 +4824,9 @@
                 <w:sz w:val="18"/>
                 <w:szCs w:val="18"/>
               </w:rPr>
-              <w:instrText xml:space="preserve"> REF  projekt_bezeichnung  \* MERGEFORMAT </w:instrText>
+              <w:t>Projekt_ProjektTitel</w:t>
             </w:r>
+            <w:proofErr w:type="spellEnd"/>
             <w:r>
               <w:rPr>
                 <w:rFonts w:ascii="Arial" w:hAnsi="Arial"/>
@@ -4742,29 +4835,8 @@
                 <w:sz w:val="18"/>
                 <w:szCs w:val="18"/>
               </w:rPr>
-              <w:fldChar w:fldCharType="separate"/>
+              <w:t>]</w:t>
             </w:r>
-            <w:r>
-              <w:rPr>
-                <w:rFonts w:ascii="Arial" w:hAnsi="Arial"/>
-                <w:b/>
-                <w:color w:val="auto"/>
-                <w:sz w:val="18"/>
-                <w:szCs w:val="18"/>
-              </w:rPr>
-              <w:t>Projektbezeichnung</w:t>
-            </w:r>
-            <w:r>
-              <w:rPr>
-                <w:rFonts w:ascii="Arial" w:hAnsi="Arial"/>
-                <w:b/>
-                <w:color w:val="auto"/>
-                <w:sz w:val="18"/>
-                <w:szCs w:val="18"/>
-              </w:rPr>
-              <w:fldChar w:fldCharType="end"/>
-            </w:r>
-            <w:bookmarkEnd w:id="24"/>
           </w:p>
         </w:tc>
       </w:tr>
@@ -4945,17 +5017,17 @@
         <w:pStyle w:val="berschrift2"/>
         <w:ind w:left="426" w:hanging="426"/>
       </w:pPr>
-      <w:bookmarkStart w:id="25" w:name="_Toc372806262"/>
-      <w:bookmarkStart w:id="26" w:name="_Toc372807703"/>
-      <w:bookmarkStart w:id="27" w:name="_Toc372808284"/>
-      <w:bookmarkStart w:id="28" w:name="_Toc454977889"/>
+      <w:bookmarkStart w:id="22" w:name="_Toc372806262"/>
+      <w:bookmarkStart w:id="23" w:name="_Toc372807703"/>
+      <w:bookmarkStart w:id="24" w:name="_Toc372808284"/>
+      <w:bookmarkStart w:id="25" w:name="_Toc454977889"/>
       <w:r>
         <w:t>Information über Projektfortschritt</w:t>
       </w:r>
+      <w:bookmarkEnd w:id="22"/>
+      <w:bookmarkEnd w:id="23"/>
+      <w:bookmarkEnd w:id="24"/>
       <w:bookmarkEnd w:id="25"/>
-      <w:bookmarkEnd w:id="26"/>
-      <w:bookmarkEnd w:id="27"/>
-      <w:bookmarkEnd w:id="28"/>
     </w:p>
     <w:sdt>
       <w:sdtPr>
@@ -5019,10 +5091,10 @@
           <w:sz w:val="20"/>
         </w:rPr>
       </w:pPr>
-      <w:bookmarkStart w:id="29" w:name="_Toc372806265"/>
-      <w:bookmarkStart w:id="30" w:name="_Toc372807706"/>
-      <w:bookmarkStart w:id="31" w:name="_Toc372808287"/>
-      <w:bookmarkStart w:id="32" w:name="_Toc454977892"/>
+      <w:bookmarkStart w:id="26" w:name="_Toc372806265"/>
+      <w:bookmarkStart w:id="27" w:name="_Toc372807706"/>
+      <w:bookmarkStart w:id="28" w:name="_Toc372808287"/>
+      <w:bookmarkStart w:id="29" w:name="_Toc454977892"/>
       <w:r>
         <w:rPr>
           <w:rStyle w:val="Hervorhebung"/>
@@ -5053,7 +5125,6 @@
         </w:rPr>
         <w:tab/>
       </w:r>
-      <w:bookmarkStart w:id="33" w:name="start_datum"/>
       <w:r>
         <w:rPr>
           <w:rStyle w:val="Hervorhebung"/>
@@ -5062,14 +5133,10 @@
           <w:color w:val="auto"/>
           <w:sz w:val="20"/>
         </w:rPr>
-        <w:t>Datum</w:t>
-      </w:r>
-      <w:bookmarkEnd w:id="33"/>
-    </w:p>
-    <w:p>
-      <w:pPr>
-        <w:pStyle w:val="Text"/>
-        <w:ind w:left="426"/>
+        <w:t>[</w:t>
+      </w:r>
+      <w:proofErr w:type="spellStart"/>
+      <w:r>
         <w:rPr>
           <w:rStyle w:val="Hervorhebung"/>
           <w:i w:val="0"/>
@@ -5077,7 +5144,9 @@
           <w:color w:val="auto"/>
           <w:sz w:val="20"/>
         </w:rPr>
-      </w:pPr>
+        <w:t>Projekt_StartDatum</w:t>
+      </w:r>
+      <w:proofErr w:type="spellEnd"/>
       <w:r>
         <w:rPr>
           <w:rStyle w:val="Hervorhebung"/>
@@ -5086,11 +5155,13 @@
           <w:color w:val="auto"/>
           <w:sz w:val="20"/>
         </w:rPr>
-        <w:lastRenderedPageBreak/>
-        <w:t xml:space="preserve">Es wird davon ausgegangen, dass bis zum </w:t>
-      </w:r>
-      <w:bookmarkStart w:id="34" w:name="start_datum1"/>
-      <w:r>
+        <w:t>]</w:t>
+      </w:r>
+    </w:p>
+    <w:p>
+      <w:pPr>
+        <w:pStyle w:val="Text"/>
+        <w:ind w:left="426"/>
         <w:rPr>
           <w:rStyle w:val="Hervorhebung"/>
           <w:i w:val="0"/>
@@ -5098,9 +5169,7 @@
           <w:color w:val="auto"/>
           <w:sz w:val="20"/>
         </w:rPr>
-        <w:t>Datum</w:t>
-      </w:r>
-      <w:bookmarkEnd w:id="34"/>
+      </w:pPr>
       <w:r>
         <w:rPr>
           <w:rStyle w:val="Hervorhebung"/>
@@ -5109,7 +5178,8 @@
           <w:color w:val="auto"/>
           <w:sz w:val="20"/>
         </w:rPr>
-        <w:t xml:space="preserve"> </w:t>
+        <w:lastRenderedPageBreak/>
+        <w:t xml:space="preserve">Es wird davon ausgegangen, dass bis zum </w:t>
       </w:r>
       <w:r>
         <w:rPr>
@@ -5119,6 +5189,48 @@
           <w:color w:val="auto"/>
           <w:sz w:val="20"/>
         </w:rPr>
+        <w:t>[</w:t>
+      </w:r>
+      <w:proofErr w:type="spellStart"/>
+      <w:r>
+        <w:rPr>
+          <w:rStyle w:val="Hervorhebung"/>
+          <w:i w:val="0"/>
+          <w:iCs w:val="0"/>
+          <w:color w:val="auto"/>
+          <w:sz w:val="20"/>
+        </w:rPr>
+        <w:t>Projekt_StartDatum</w:t>
+      </w:r>
+      <w:proofErr w:type="spellEnd"/>
+      <w:r>
+        <w:rPr>
+          <w:rStyle w:val="Hervorhebung"/>
+          <w:i w:val="0"/>
+          <w:iCs w:val="0"/>
+          <w:color w:val="auto"/>
+          <w:sz w:val="20"/>
+        </w:rPr>
+        <w:t>]</w:t>
+      </w:r>
+      <w:r>
+        <w:rPr>
+          <w:rStyle w:val="Hervorhebung"/>
+          <w:i w:val="0"/>
+          <w:iCs w:val="0"/>
+          <w:color w:val="auto"/>
+          <w:sz w:val="20"/>
+        </w:rPr>
+        <w:t xml:space="preserve"> </w:t>
+      </w:r>
+      <w:r>
+        <w:rPr>
+          <w:rStyle w:val="Hervorhebung"/>
+          <w:i w:val="0"/>
+          <w:iCs w:val="0"/>
+          <w:color w:val="auto"/>
+          <w:sz w:val="20"/>
+        </w:rPr>
         <w:t>alle notwendigen kaufmännischen und technischen Einzelheiten geklärt sind. Unter dieser Prämisse kann der Projektstart eingehalten werden. Wenn die Parameter bis zum o. g. Datum nicht geklärt sind, werden die Parteien einen späteren Projektstart vereinbaren.</w:t>
       </w:r>
     </w:p>
@@ -5130,10 +5242,10 @@
       <w:r>
         <w:t>Abgabe der Arbeiten</w:t>
       </w:r>
+      <w:bookmarkEnd w:id="26"/>
+      <w:bookmarkEnd w:id="27"/>
+      <w:bookmarkEnd w:id="28"/>
       <w:bookmarkEnd w:id="29"/>
-      <w:bookmarkEnd w:id="30"/>
-      <w:bookmarkEnd w:id="31"/>
-      <w:bookmarkEnd w:id="32"/>
     </w:p>
     <w:tbl>
       <w:tblPr>
@@ -5191,7 +5303,6 @@
               </w:rPr>
               <w:t xml:space="preserve">AP: </w:t>
             </w:r>
-            <w:bookmarkStart w:id="35" w:name="projekt_bezeichnung2"/>
             <w:r>
               <w:rPr>
                 <w:rFonts w:ascii="Arial" w:hAnsi="Arial" w:cs="Arial"/>
@@ -5201,8 +5312,9 @@
                 <w:sz w:val="18"/>
                 <w:szCs w:val="18"/>
               </w:rPr>
-              <w:fldChar w:fldCharType="begin"/>
+              <w:t>[</w:t>
             </w:r>
+            <w:proofErr w:type="spellStart"/>
             <w:r>
               <w:rPr>
                 <w:rFonts w:ascii="Arial" w:hAnsi="Arial" w:cs="Arial"/>
@@ -5212,8 +5324,9 @@
                 <w:sz w:val="18"/>
                 <w:szCs w:val="18"/>
               </w:rPr>
-              <w:instrText xml:space="preserve"> REF  projekt_bezeichnung  \* MERGEFORMAT </w:instrText>
+              <w:t>Projekt_ProjektTitel</w:t>
             </w:r>
+            <w:proofErr w:type="spellEnd"/>
             <w:r>
               <w:rPr>
                 <w:rFonts w:ascii="Arial" w:hAnsi="Arial" w:cs="Arial"/>
@@ -5223,30 +5336,8 @@
                 <w:sz w:val="18"/>
                 <w:szCs w:val="18"/>
               </w:rPr>
-              <w:fldChar w:fldCharType="separate"/>
+              <w:t>]</w:t>
             </w:r>
-            <w:r>
-              <w:rPr>
-                <w:rFonts w:ascii="Arial" w:hAnsi="Arial"/>
-                <w:b/>
-                <w:color w:val="auto"/>
-                <w:sz w:val="18"/>
-                <w:szCs w:val="18"/>
-              </w:rPr>
-              <w:t>Projektbezeichnung</w:t>
-            </w:r>
-            <w:r>
-              <w:rPr>
-                <w:rFonts w:ascii="Arial" w:hAnsi="Arial" w:cs="Arial"/>
-                <w:b/>
-                <w:snapToGrid w:val="0"/>
-                <w:color w:val="auto"/>
-                <w:sz w:val="18"/>
-                <w:szCs w:val="18"/>
-              </w:rPr>
-              <w:fldChar w:fldCharType="end"/>
-            </w:r>
-            <w:bookmarkEnd w:id="35"/>
           </w:p>
         </w:tc>
       </w:tr>
@@ -5347,15 +5438,29 @@
                 <w:szCs w:val="16"/>
               </w:rPr>
             </w:pPr>
-            <w:bookmarkStart w:id="36" w:name="liefer_datum"/>
             <w:r>
               <w:rPr>
                 <w:color w:val="000000" w:themeColor="text1"/>
                 <w:szCs w:val="16"/>
               </w:rPr>
-              <w:t>Datum</w:t>
+              <w:t>[</w:t>
             </w:r>
-            <w:bookmarkEnd w:id="36"/>
+            <w:proofErr w:type="spellStart"/>
+            <w:r>
+              <w:rPr>
+                <w:color w:val="000000" w:themeColor="text1"/>
+                <w:szCs w:val="16"/>
+              </w:rPr>
+              <w:t>Projekt_EndDatum</w:t>
+            </w:r>
+            <w:proofErr w:type="spellEnd"/>
+            <w:r>
+              <w:rPr>
+                <w:color w:val="000000" w:themeColor="text1"/>
+                <w:szCs w:val="16"/>
+              </w:rPr>
+              <w:t>]</w:t>
+            </w:r>
             <w:r>
               <w:rPr>
                 <w:color w:val="000000" w:themeColor="text1"/>
@@ -5379,17 +5484,17 @@
         <w:pStyle w:val="berschrift2"/>
         <w:ind w:left="426" w:hanging="426"/>
       </w:pPr>
-      <w:bookmarkStart w:id="37" w:name="_Toc372806266"/>
-      <w:bookmarkStart w:id="38" w:name="_Toc372807707"/>
-      <w:bookmarkStart w:id="39" w:name="_Toc372808288"/>
-      <w:bookmarkStart w:id="40" w:name="_Toc454977893"/>
+      <w:bookmarkStart w:id="30" w:name="_Toc372806266"/>
+      <w:bookmarkStart w:id="31" w:name="_Toc372807707"/>
+      <w:bookmarkStart w:id="32" w:name="_Toc372808288"/>
+      <w:bookmarkStart w:id="33" w:name="_Toc454977893"/>
       <w:r>
         <w:t>Ausführungsort</w:t>
       </w:r>
-      <w:bookmarkEnd w:id="37"/>
-      <w:bookmarkEnd w:id="38"/>
-      <w:bookmarkEnd w:id="39"/>
-      <w:bookmarkEnd w:id="40"/>
+      <w:bookmarkEnd w:id="30"/>
+      <w:bookmarkEnd w:id="31"/>
+      <w:bookmarkEnd w:id="32"/>
+      <w:bookmarkEnd w:id="33"/>
     </w:p>
     <w:p>
       <w:pPr>
@@ -5400,9 +5505,9 @@
           <w:sz w:val="20"/>
         </w:rPr>
       </w:pPr>
-      <w:bookmarkStart w:id="41" w:name="_Toc372806267"/>
-      <w:bookmarkStart w:id="42" w:name="_Toc372807708"/>
-      <w:bookmarkStart w:id="43" w:name="_Toc372808289"/>
+      <w:bookmarkStart w:id="34" w:name="_Toc372806267"/>
+      <w:bookmarkStart w:id="35" w:name="_Toc372807708"/>
+      <w:bookmarkStart w:id="36" w:name="_Toc372808289"/>
       <w:r>
         <w:rPr>
           <w:noProof/>
@@ -5485,11 +5590,17 @@
       <w:r>
         <w:t xml:space="preserve"> </w:t>
       </w:r>
-      <w:bookmarkStart w:id="44" w:name="AP_Kunde1"/>
-      <w:r>
-        <w:t>Ansprechpartner</w:t>
-      </w:r>
-      <w:bookmarkEnd w:id="44"/>
+      <w:r>
+        <w:t>[</w:t>
+      </w:r>
+      <w:proofErr w:type="spellStart"/>
+      <w:r>
+        <w:t>Kunden_Vollname</w:t>
+      </w:r>
+      <w:proofErr w:type="spellEnd"/>
+      <w:r>
+        <w:t>]</w:t>
+      </w:r>
       <w:r>
         <w:t>,</w:t>
       </w:r>
@@ -5499,19 +5610,25 @@
       <w:r>
         <w:tab/>
       </w:r>
-      <w:bookmarkStart w:id="45" w:name="AP_Kunde_Art"/>
+      <w:bookmarkStart w:id="37" w:name="AP_Kunde_Art"/>
       <w:r>
         <w:t>Mail</w:t>
       </w:r>
-      <w:bookmarkEnd w:id="45"/>
+      <w:bookmarkEnd w:id="37"/>
       <w:r>
         <w:t xml:space="preserve">: </w:t>
       </w:r>
-      <w:bookmarkStart w:id="46" w:name="AP_Kunde_Telefon"/>
-      <w:r>
-        <w:t>Mail oder Telefon</w:t>
-      </w:r>
-      <w:bookmarkEnd w:id="46"/>
+      <w:r>
+        <w:t>[</w:t>
+      </w:r>
+      <w:proofErr w:type="spellStart"/>
+      <w:r>
+        <w:t>Kunden_Email</w:t>
+      </w:r>
+      <w:proofErr w:type="spellEnd"/>
+      <w:r>
+        <w:t>]</w:t>
+      </w:r>
     </w:p>
     <w:p>
       <w:pPr>
@@ -5543,11 +5660,17 @@
       <w:r>
         <w:t xml:space="preserve"> </w:t>
       </w:r>
-      <w:bookmarkStart w:id="47" w:name="ang_APV_Name"/>
-      <w:r>
-        <w:t>Koordinator</w:t>
-      </w:r>
-      <w:bookmarkEnd w:id="47"/>
+      <w:r>
+        <w:t>[</w:t>
+      </w:r>
+      <w:proofErr w:type="spellStart"/>
+      <w:r>
+        <w:t>Projekt_Koordinator</w:t>
+      </w:r>
+      <w:proofErr w:type="spellEnd"/>
+      <w:r>
+        <w:t>]</w:t>
+      </w:r>
       <w:r>
         <w:t>,</w:t>
       </w:r>
@@ -5555,11 +5678,11 @@
         <w:tab/>
         <w:t xml:space="preserve">  Tel.: </w:t>
       </w:r>
-      <w:bookmarkStart w:id="48" w:name="Tel_Koordinator"/>
+      <w:bookmarkStart w:id="38" w:name="Tel_Koordinator"/>
       <w:r>
         <w:t>08323-986 25-26</w:t>
       </w:r>
-      <w:bookmarkEnd w:id="48"/>
+      <w:bookmarkEnd w:id="38"/>
     </w:p>
     <w:p>
       <w:pPr>
@@ -5574,11 +5697,17 @@
       <w:r>
         <w:t xml:space="preserve"> </w:t>
       </w:r>
-      <w:bookmarkStart w:id="49" w:name="FENI_Anwender"/>
-      <w:r>
-        <w:t>FENI_Anwender</w:t>
-      </w:r>
-      <w:bookmarkEnd w:id="49"/>
+      <w:r>
+        <w:t>[</w:t>
+      </w:r>
+      <w:proofErr w:type="spellStart"/>
+      <w:r>
+        <w:t>Projekt_Disponent</w:t>
+      </w:r>
+      <w:proofErr w:type="spellEnd"/>
+      <w:r>
+        <w:t>]</w:t>
+      </w:r>
       <w:r>
         <w:t>,</w:t>
       </w:r>
@@ -5586,176 +5715,182 @@
         <w:tab/>
         <w:t xml:space="preserve">  Tel.: </w:t>
       </w:r>
-      <w:bookmarkStart w:id="50" w:name="Tel_FENI_Anwender"/>
+      <w:bookmarkStart w:id="39" w:name="Tel_FENI_Anwender"/>
       <w:r>
         <w:t>0831-526 208-0</w:t>
       </w:r>
-      <w:bookmarkEnd w:id="50"/>
+      <w:bookmarkEnd w:id="39"/>
     </w:p>
     <w:p>
       <w:pPr>
         <w:pStyle w:val="berschrift2"/>
         <w:ind w:left="426" w:hanging="426"/>
       </w:pPr>
-      <w:bookmarkStart w:id="51" w:name="_Toc454977894"/>
+      <w:bookmarkStart w:id="40" w:name="_Toc454977894"/>
       <w:r>
         <w:t xml:space="preserve">Unterstützung seitens Auftraggeber </w:t>
+      </w:r>
+      <w:bookmarkEnd w:id="34"/>
+      <w:bookmarkEnd w:id="35"/>
+      <w:bookmarkEnd w:id="36"/>
+      <w:bookmarkEnd w:id="40"/>
+    </w:p>
+    <w:p>
+      <w:pPr>
+        <w:ind w:left="426"/>
+      </w:pPr>
+      <w:r>
+        <w:t>Die Parteien verpflichten sich, für den Auftrag einen entscheidungsberechtigten Ansprechpartner in Textform (E-Mail oder Fax) zu benennen. Es ist sicherzustellen, dass dieser, oder in seiner Abwesenheit ein adäquater Vertreter, während der gesamten Projektlaufzeit verfügbar ist.</w:t>
+      </w:r>
+    </w:p>
+    <w:p/>
+    <w:p>
+      <w:pPr>
+        <w:ind w:left="426"/>
+      </w:pPr>
+      <w:r>
+        <w:t>Durch Verzögerungen während des Informationsaustausches, die nicht durch FERCHAU verursacht worden sind, verschieben sich die Endtermine entsprechend den Verzögerungen. Kommt der Auftraggeber seinen Mitwirkungspflichten, insbesondere zur Vorlage von erforderlichen Unterlagen, Informationen und Daten, nicht rechtzeitig nach, gehen Verzögerungen hieraus zu seinen Lasten.</w:t>
+      </w:r>
+    </w:p>
+    <w:p>
+      <w:pPr>
+        <w:pStyle w:val="berschrift2"/>
+        <w:ind w:left="426" w:hanging="426"/>
+      </w:pPr>
+      <w:bookmarkStart w:id="41" w:name="_Toc372806268"/>
+      <w:bookmarkStart w:id="42" w:name="_Toc372807709"/>
+      <w:bookmarkStart w:id="43" w:name="_Toc372808290"/>
+      <w:bookmarkStart w:id="44" w:name="_Toc454977895"/>
+      <w:r>
+        <w:t xml:space="preserve">Beistellungen seitens </w:t>
       </w:r>
       <w:bookmarkEnd w:id="41"/>
       <w:bookmarkEnd w:id="42"/>
       <w:bookmarkEnd w:id="43"/>
-      <w:bookmarkEnd w:id="51"/>
+      <w:bookmarkEnd w:id="44"/>
+      <w:r>
+        <w:t>Auftraggeber</w:t>
+      </w:r>
     </w:p>
     <w:p>
       <w:pPr>
         <w:ind w:left="426"/>
       </w:pPr>
       <w:r>
-        <w:t>Die Parteien verpflichten sich, für den Auftrag einen entscheidungsberechtigten Ansprechpartner in Textform (E-Mail oder Fax) zu benennen. Es ist sicherzustellen, dass dieser, oder in seiner Abwesenheit ein adäquater Vertreter, während der gesamten Projektlaufzeit verfügbar ist.</w:t>
+        <w:t xml:space="preserve">Ihre Vorgaben in Gesprächen mit </w:t>
+      </w:r>
+      <w:r>
+        <w:t>[</w:t>
+      </w:r>
+      <w:proofErr w:type="spellStart"/>
+      <w:r>
+        <w:t>Projekt_Gesprächsperson</w:t>
+      </w:r>
+      <w:proofErr w:type="spellEnd"/>
+      <w:r>
+        <w:t>]</w:t>
+      </w:r>
+      <w:r>
+        <w:t xml:space="preserve"> </w:t>
+      </w:r>
+      <w:r>
+        <w:t>und die uns zur Verfügung gestellten Dokumente, für deren Richtigkeit der Auftraggeber garantiert.</w:t>
+      </w:r>
+      <w:r>
+        <w:t xml:space="preserve"> Abklärung des Zuganges zum Gebäude muss sichergestellt werden.</w:t>
       </w:r>
     </w:p>
     <w:p/>
     <w:p>
       <w:pPr>
-        <w:ind w:left="426"/>
-      </w:pPr>
-      <w:r>
-        <w:t>Durch Verzögerungen während des Informationsaustausches, die nicht durch FERCHAU verursacht worden sind, verschieben sich die Endtermine entsprechend den Verzögerungen. Kommt der Auftraggeber seinen Mitwirkungspflichten, insbesondere zur Vorlage von erforderlichen Unterlagen, Informationen und Daten, nicht rechtzeitig nach, gehen Verzögerungen hieraus zu seinen Lasten.</w:t>
-      </w:r>
+        <w:pStyle w:val="berschrift2"/>
+        <w:ind w:left="426" w:hanging="426"/>
+      </w:pPr>
+      <w:bookmarkStart w:id="45" w:name="_Toc372806269"/>
+      <w:bookmarkStart w:id="46" w:name="_Toc372807710"/>
+      <w:bookmarkStart w:id="47" w:name="_Toc372808291"/>
+      <w:bookmarkStart w:id="48" w:name="_Toc454977896"/>
+      <w:r>
+        <w:t>Offene Punkte</w:t>
+      </w:r>
+      <w:bookmarkEnd w:id="45"/>
+      <w:bookmarkEnd w:id="46"/>
+      <w:bookmarkEnd w:id="47"/>
+      <w:bookmarkEnd w:id="48"/>
     </w:p>
     <w:p>
       <w:pPr>
+        <w:ind w:left="426"/>
+      </w:pPr>
+      <w:r>
+        <w:t>Zurzeit sind keine offenen Punkte bekannt.</w:t>
+      </w:r>
+    </w:p>
+    <w:p>
+      <w:pPr>
+        <w:pStyle w:val="berschrift1"/>
+      </w:pPr>
+      <w:bookmarkStart w:id="49" w:name="_Toc372806271"/>
+      <w:bookmarkStart w:id="50" w:name="_Toc372807712"/>
+      <w:bookmarkStart w:id="51" w:name="_Toc372808293"/>
+      <w:bookmarkStart w:id="52" w:name="_Toc454977898"/>
+      <w:r>
+        <w:t>KAUFMÄNNISCHES ANGEBOT</w:t>
+      </w:r>
+      <w:bookmarkEnd w:id="49"/>
+      <w:bookmarkEnd w:id="50"/>
+      <w:bookmarkEnd w:id="51"/>
+      <w:bookmarkEnd w:id="52"/>
+    </w:p>
+    <w:p>
+      <w:pPr>
         <w:pStyle w:val="berschrift2"/>
         <w:ind w:left="426" w:hanging="426"/>
       </w:pPr>
-      <w:bookmarkStart w:id="52" w:name="_Toc372806268"/>
-      <w:bookmarkStart w:id="53" w:name="_Toc372807709"/>
-      <w:bookmarkStart w:id="54" w:name="_Toc372808290"/>
-      <w:bookmarkStart w:id="55" w:name="_Toc454977895"/>
-      <w:r>
-        <w:t xml:space="preserve">Beistellungen seitens </w:t>
-      </w:r>
-      <w:bookmarkEnd w:id="52"/>
+      <w:bookmarkStart w:id="53" w:name="_Toc372806272"/>
+      <w:bookmarkStart w:id="54" w:name="_Toc372807713"/>
+      <w:bookmarkStart w:id="55" w:name="_Toc372808294"/>
+      <w:bookmarkStart w:id="56" w:name="_Toc454977899"/>
+      <w:r>
+        <w:t>Vertragsart</w:t>
+      </w:r>
       <w:bookmarkEnd w:id="53"/>
       <w:bookmarkEnd w:id="54"/>
       <w:bookmarkEnd w:id="55"/>
-      <w:r>
-        <w:t>Auftraggeber</w:t>
-      </w:r>
+      <w:bookmarkEnd w:id="56"/>
     </w:p>
     <w:p>
       <w:pPr>
+        <w:pStyle w:val="Text"/>
         <w:ind w:left="426"/>
-      </w:pPr>
-      <w:r>
-        <w:t xml:space="preserve">Ihre Vorgaben in Gesprächen mit </w:t>
-      </w:r>
-      <w:bookmarkStart w:id="56" w:name="ang_APV_Kontakt1"/>
-      <w:r>
-        <w:t>Ansprechpartner</w:t>
-      </w:r>
-      <w:bookmarkEnd w:id="56"/>
-      <w:r>
-        <w:t xml:space="preserve"> </w:t>
-      </w:r>
-      <w:r>
-        <w:t>und die uns zur Verfügung gestellten Dokumente, für deren Richtigkeit der Auftraggeber garantiert.</w:t>
-      </w:r>
-      <w:r>
-        <w:t xml:space="preserve"> Abklärung des Zuganges zum Gebäude muss sichergestellt werden.</w:t>
+        <w:rPr>
+          <w:sz w:val="20"/>
+        </w:rPr>
+      </w:pPr>
+      <w:r>
+        <w:rPr>
+          <w:sz w:val="20"/>
+        </w:rPr>
+        <w:t xml:space="preserve">Bei dem vorliegenden Angebot handelt es sich um einen Werkvertrag. </w:t>
       </w:r>
     </w:p>
-    <w:p/>
     <w:p>
       <w:pPr>
         <w:pStyle w:val="berschrift2"/>
         <w:ind w:left="426" w:hanging="426"/>
       </w:pPr>
-      <w:bookmarkStart w:id="57" w:name="_Toc372806269"/>
-      <w:bookmarkStart w:id="58" w:name="_Toc372807710"/>
-      <w:bookmarkStart w:id="59" w:name="_Toc372808291"/>
-      <w:bookmarkStart w:id="60" w:name="_Toc454977896"/>
-      <w:r>
-        <w:t>Offene Punkte</w:t>
+      <w:bookmarkStart w:id="57" w:name="_Toc372806273"/>
+      <w:bookmarkStart w:id="58" w:name="_Toc372807714"/>
+      <w:bookmarkStart w:id="59" w:name="_Toc372808295"/>
+      <w:bookmarkStart w:id="60" w:name="_Toc454977900"/>
+      <w:r>
+        <w:lastRenderedPageBreak/>
+        <w:t>Angebotspreis</w:t>
       </w:r>
       <w:bookmarkEnd w:id="57"/>
       <w:bookmarkEnd w:id="58"/>
       <w:bookmarkEnd w:id="59"/>
       <w:bookmarkEnd w:id="60"/>
-    </w:p>
-    <w:p>
-      <w:pPr>
-        <w:ind w:left="426"/>
-      </w:pPr>
-      <w:r>
-        <w:t>Zurzeit sind keine offenen Punkte bekannt.</w:t>
-      </w:r>
-    </w:p>
-    <w:p>
-      <w:pPr>
-        <w:pStyle w:val="berschrift1"/>
-      </w:pPr>
-      <w:bookmarkStart w:id="61" w:name="_Toc372806271"/>
-      <w:bookmarkStart w:id="62" w:name="_Toc372807712"/>
-      <w:bookmarkStart w:id="63" w:name="_Toc372808293"/>
-      <w:bookmarkStart w:id="64" w:name="_Toc454977898"/>
-      <w:r>
-        <w:t>KAUFMÄNNISCHES ANGEBOT</w:t>
-      </w:r>
-      <w:bookmarkEnd w:id="61"/>
-      <w:bookmarkEnd w:id="62"/>
-      <w:bookmarkEnd w:id="63"/>
-      <w:bookmarkEnd w:id="64"/>
-    </w:p>
-    <w:p>
-      <w:pPr>
-        <w:pStyle w:val="berschrift2"/>
-        <w:ind w:left="426" w:hanging="426"/>
-      </w:pPr>
-      <w:bookmarkStart w:id="65" w:name="_Toc372806272"/>
-      <w:bookmarkStart w:id="66" w:name="_Toc372807713"/>
-      <w:bookmarkStart w:id="67" w:name="_Toc372808294"/>
-      <w:bookmarkStart w:id="68" w:name="_Toc454977899"/>
-      <w:r>
-        <w:t>Vertragsart</w:t>
-      </w:r>
-      <w:bookmarkEnd w:id="65"/>
-      <w:bookmarkEnd w:id="66"/>
-      <w:bookmarkEnd w:id="67"/>
-      <w:bookmarkEnd w:id="68"/>
-    </w:p>
-    <w:p>
-      <w:pPr>
-        <w:pStyle w:val="Text"/>
-        <w:ind w:left="426"/>
-        <w:rPr>
-          <w:sz w:val="20"/>
-        </w:rPr>
-      </w:pPr>
-      <w:r>
-        <w:rPr>
-          <w:sz w:val="20"/>
-        </w:rPr>
-        <w:t xml:space="preserve">Bei dem vorliegenden Angebot handelt es sich um einen Werkvertrag. </w:t>
-      </w:r>
-    </w:p>
-    <w:p>
-      <w:pPr>
-        <w:pStyle w:val="berschrift2"/>
-        <w:ind w:left="426" w:hanging="426"/>
-      </w:pPr>
-      <w:bookmarkStart w:id="69" w:name="_Toc372806273"/>
-      <w:bookmarkStart w:id="70" w:name="_Toc372807714"/>
-      <w:bookmarkStart w:id="71" w:name="_Toc372808295"/>
-      <w:bookmarkStart w:id="72" w:name="_Toc454977900"/>
-      <w:r>
-        <w:lastRenderedPageBreak/>
-        <w:t>Angebotspreis</w:t>
-      </w:r>
-      <w:bookmarkEnd w:id="69"/>
-      <w:bookmarkEnd w:id="70"/>
-      <w:bookmarkEnd w:id="71"/>
-      <w:bookmarkEnd w:id="72"/>
     </w:p>
     <w:tbl>
       <w:tblPr>
@@ -5855,7 +5990,6 @@
             </w:r>
           </w:p>
         </w:tc>
-        <w:bookmarkStart w:id="73" w:name="projekt_bezeichnung4"/>
         <w:tc>
           <w:tcPr>
             <w:tcW w:w="6318" w:type="dxa"/>
@@ -5878,6 +6012,18 @@
                 <w:szCs w:val="18"/>
               </w:rPr>
             </w:pPr>
+            <w:bookmarkStart w:id="61" w:name="projekt_bezeichnung4"/>
+            <w:r>
+              <w:rPr>
+                <w:rFonts w:ascii="Arial" w:hAnsi="Arial" w:cs="Arial"/>
+                <w:b/>
+                <w:color w:val="000000" w:themeColor="text1"/>
+                <w:sz w:val="18"/>
+                <w:szCs w:val="18"/>
+              </w:rPr>
+              <w:t>[</w:t>
+            </w:r>
+            <w:proofErr w:type="spellStart"/>
             <w:r>
               <w:rPr>
                 <w:rFonts w:ascii="Arial" w:hAnsi="Arial" w:cs="Arial"/>
@@ -5916,8 +6062,39 @@
                 <w:sz w:val="18"/>
                 <w:szCs w:val="18"/>
               </w:rPr>
-              <w:t>Projektbezeichnung</w:t>
+              <w:t>Projekt</w:t>
             </w:r>
+            <w:r>
+              <w:rPr>
+                <w:rFonts w:ascii="Arial" w:hAnsi="Arial"/>
+                <w:b/>
+                <w:color w:val="auto"/>
+                <w:sz w:val="18"/>
+                <w:szCs w:val="18"/>
+              </w:rPr>
+              <w:t>_</w:t>
+            </w:r>
+            <w:r>
+              <w:rPr>
+                <w:rFonts w:ascii="Arial" w:hAnsi="Arial"/>
+                <w:b/>
+                <w:color w:val="auto"/>
+                <w:sz w:val="18"/>
+                <w:szCs w:val="18"/>
+              </w:rPr>
+              <w:t>Projekt</w:t>
+            </w:r>
+            <w:r>
+              <w:rPr>
+                <w:rFonts w:ascii="Arial" w:hAnsi="Arial"/>
+                <w:b/>
+                <w:color w:val="auto"/>
+                <w:sz w:val="18"/>
+                <w:szCs w:val="18"/>
+              </w:rPr>
+              <w:t>Titel</w:t>
+            </w:r>
+            <w:proofErr w:type="spellEnd"/>
             <w:r>
               <w:rPr>
                 <w:rFonts w:ascii="Arial" w:hAnsi="Arial" w:cs="Arial"/>
@@ -5928,7 +6105,17 @@
               </w:rPr>
               <w:fldChar w:fldCharType="end"/>
             </w:r>
-            <w:bookmarkEnd w:id="73"/>
+            <w:bookmarkEnd w:id="61"/>
+            <w:r>
+              <w:rPr>
+                <w:rFonts w:ascii="Arial" w:hAnsi="Arial" w:cs="Arial"/>
+                <w:b/>
+                <w:color w:val="000000" w:themeColor="text1"/>
+                <w:sz w:val="18"/>
+                <w:szCs w:val="18"/>
+              </w:rPr>
+              <w:t>]</w:t>
+            </w:r>
           </w:p>
         </w:tc>
         <w:tc>
@@ -6165,7 +6352,6 @@
             </w:r>
           </w:p>
         </w:tc>
-        <w:bookmarkStart w:id="74" w:name="projekt_bezeichnung5"/>
         <w:tc>
           <w:tcPr>
             <w:tcW w:w="2207" w:type="dxa"/>
@@ -6188,44 +6374,24 @@
                 <w:color w:val="000000" w:themeColor="text1"/>
                 <w:szCs w:val="16"/>
               </w:rPr>
-              <w:fldChar w:fldCharType="begin"/>
+              <w:t>[</w:t>
             </w:r>
+            <w:proofErr w:type="spellStart"/>
             <w:r>
               <w:rPr>
                 <w:color w:val="000000" w:themeColor="text1"/>
                 <w:szCs w:val="16"/>
               </w:rPr>
-              <w:instrText xml:space="preserve"> REF  projekt_bezeichnung </w:instrText>
+              <w:t>Projekt_ProjektTitel</w:t>
             </w:r>
+            <w:proofErr w:type="spellEnd"/>
             <w:r>
               <w:rPr>
                 <w:color w:val="000000" w:themeColor="text1"/>
                 <w:szCs w:val="16"/>
               </w:rPr>
-              <w:instrText xml:space="preserve"> \* MERGEFORMAT </w:instrText>
+              <w:t>]</w:t>
             </w:r>
-            <w:r>
-              <w:rPr>
-                <w:color w:val="000000" w:themeColor="text1"/>
-                <w:szCs w:val="16"/>
-              </w:rPr>
-              <w:fldChar w:fldCharType="separate"/>
-            </w:r>
-            <w:r>
-              <w:rPr>
-                <w:color w:val="auto"/>
-                <w:szCs w:val="16"/>
-              </w:rPr>
-              <w:t>Projektbezeichnung</w:t>
-            </w:r>
-            <w:r>
-              <w:rPr>
-                <w:color w:val="000000" w:themeColor="text1"/>
-                <w:szCs w:val="16"/>
-              </w:rPr>
-              <w:fldChar w:fldCharType="end"/>
-            </w:r>
-            <w:bookmarkEnd w:id="74"/>
           </w:p>
         </w:tc>
         <w:tc>
@@ -6266,15 +6432,29 @@
                 <w:szCs w:val="16"/>
               </w:rPr>
             </w:pPr>
-            <w:bookmarkStart w:id="75" w:name="angebot_std"/>
             <w:r>
               <w:rPr>
                 <w:color w:val="000000" w:themeColor="text1"/>
                 <w:szCs w:val="16"/>
               </w:rPr>
-              <w:t>0</w:t>
+              <w:t>[</w:t>
             </w:r>
-            <w:bookmarkEnd w:id="75"/>
+            <w:proofErr w:type="spellStart"/>
+            <w:r>
+              <w:rPr>
+                <w:color w:val="000000" w:themeColor="text1"/>
+                <w:szCs w:val="16"/>
+              </w:rPr>
+              <w:t>Projekt_AnzahlStunden</w:t>
+            </w:r>
+            <w:proofErr w:type="spellEnd"/>
+            <w:r>
+              <w:rPr>
+                <w:color w:val="000000" w:themeColor="text1"/>
+                <w:szCs w:val="16"/>
+              </w:rPr>
+              <w:t>]</w:t>
+            </w:r>
           </w:p>
         </w:tc>
         <w:tc>
@@ -6329,15 +6509,36 @@
                 <w:szCs w:val="16"/>
               </w:rPr>
             </w:pPr>
-            <w:bookmarkStart w:id="76" w:name="angebot_satz"/>
             <w:r>
               <w:rPr>
                 <w:color w:val="000000" w:themeColor="text1"/>
                 <w:szCs w:val="18"/>
               </w:rPr>
-              <w:t>stundenpreis</w:t>
+              <w:t>[</w:t>
             </w:r>
-            <w:bookmarkEnd w:id="76"/>
+            <w:proofErr w:type="spellStart"/>
+            <w:r>
+              <w:rPr>
+                <w:color w:val="000000" w:themeColor="text1"/>
+                <w:szCs w:val="18"/>
+              </w:rPr>
+              <w:t>Projekt_</w:t>
+            </w:r>
+            <w:r>
+              <w:rPr>
+                <w:color w:val="000000" w:themeColor="text1"/>
+                <w:szCs w:val="18"/>
+              </w:rPr>
+              <w:t>Einzelpreis</w:t>
+            </w:r>
+            <w:proofErr w:type="spellEnd"/>
+            <w:r>
+              <w:rPr>
+                <w:color w:val="000000" w:themeColor="text1"/>
+                <w:szCs w:val="18"/>
+              </w:rPr>
+              <w:t>]</w:t>
+            </w:r>
           </w:p>
         </w:tc>
         <w:tc>
@@ -6358,15 +6559,36 @@
                 <w:szCs w:val="16"/>
               </w:rPr>
             </w:pPr>
-            <w:bookmarkStart w:id="77" w:name="preis1"/>
             <w:r>
               <w:rPr>
                 <w:color w:val="000000" w:themeColor="text1"/>
-                <w:szCs w:val="16"/>
+                <w:szCs w:val="18"/>
               </w:rPr>
-              <w:t>preis</w:t>
+              <w:t>[</w:t>
             </w:r>
-            <w:bookmarkEnd w:id="77"/>
+            <w:proofErr w:type="spellStart"/>
+            <w:r>
+              <w:rPr>
+                <w:color w:val="000000" w:themeColor="text1"/>
+                <w:szCs w:val="18"/>
+              </w:rPr>
+              <w:t>Projekt_</w:t>
+            </w:r>
+            <w:r>
+              <w:rPr>
+                <w:color w:val="000000" w:themeColor="text1"/>
+                <w:szCs w:val="18"/>
+              </w:rPr>
+              <w:t>AngebotSumme</w:t>
+            </w:r>
+            <w:proofErr w:type="spellEnd"/>
+            <w:r>
+              <w:rPr>
+                <w:color w:val="000000" w:themeColor="text1"/>
+                <w:szCs w:val="18"/>
+              </w:rPr>
+              <w:t>]</w:t>
+            </w:r>
           </w:p>
         </w:tc>
       </w:tr>
@@ -6652,7 +6874,6 @@
                 <w:szCs w:val="18"/>
               </w:rPr>
             </w:pPr>
-            <w:bookmarkStart w:id="78" w:name="preis2"/>
             <w:r>
               <w:rPr>
                 <w:b/>
@@ -6660,18 +6881,37 @@
                 <w:sz w:val="18"/>
                 <w:szCs w:val="18"/>
               </w:rPr>
-              <w:t>preis</w:t>
+              <w:t>[</w:t>
             </w:r>
-            <w:bookmarkEnd w:id="78"/>
+            <w:proofErr w:type="spellStart"/>
+            <w:r>
+              <w:rPr>
+                <w:b/>
+                <w:color w:val="000000" w:themeColor="text1"/>
+                <w:sz w:val="18"/>
+                <w:szCs w:val="18"/>
+              </w:rPr>
+              <w:t>Projekt_AngebotSumme</w:t>
+            </w:r>
+            <w:proofErr w:type="spellEnd"/>
+            <w:r>
+              <w:rPr>
+                <w:b/>
+                <w:color w:val="000000" w:themeColor="text1"/>
+                <w:sz w:val="18"/>
+                <w:szCs w:val="18"/>
+              </w:rPr>
+              <w:t>]</w:t>
+            </w:r>
           </w:p>
         </w:tc>
       </w:tr>
     </w:tbl>
     <w:p>
-      <w:bookmarkStart w:id="79" w:name="_Toc372806274"/>
-      <w:bookmarkStart w:id="80" w:name="_Toc372807715"/>
-      <w:bookmarkStart w:id="81" w:name="_Toc372808296"/>
-      <w:bookmarkStart w:id="82" w:name="_Toc454977901"/>
+      <w:bookmarkStart w:id="62" w:name="_Toc372806274"/>
+      <w:bookmarkStart w:id="63" w:name="_Toc372807715"/>
+      <w:bookmarkStart w:id="64" w:name="_Toc372808296"/>
+      <w:bookmarkStart w:id="65" w:name="_Toc454977901"/>
     </w:p>
     <w:p>
       <w:pPr>
@@ -6689,34 +6929,34 @@
         <w:pStyle w:val="berschrift2"/>
         <w:ind w:left="426" w:hanging="426"/>
       </w:pPr>
-      <w:bookmarkStart w:id="83" w:name="_Toc372806276"/>
-      <w:bookmarkStart w:id="84" w:name="_Toc372807717"/>
-      <w:bookmarkStart w:id="85" w:name="_Toc372808298"/>
-      <w:bookmarkStart w:id="86" w:name="_Toc454977903"/>
-      <w:bookmarkEnd w:id="79"/>
-      <w:bookmarkEnd w:id="80"/>
-      <w:bookmarkEnd w:id="81"/>
-      <w:bookmarkEnd w:id="82"/>
+      <w:bookmarkStart w:id="66" w:name="_Toc372806276"/>
+      <w:bookmarkStart w:id="67" w:name="_Toc372807717"/>
+      <w:bookmarkStart w:id="68" w:name="_Toc372808298"/>
+      <w:bookmarkStart w:id="69" w:name="_Toc454977903"/>
+      <w:bookmarkEnd w:id="62"/>
+      <w:bookmarkEnd w:id="63"/>
+      <w:bookmarkEnd w:id="64"/>
+      <w:bookmarkEnd w:id="65"/>
       <w:r>
         <w:t>Haftung</w:t>
       </w:r>
-      <w:bookmarkEnd w:id="83"/>
-      <w:bookmarkEnd w:id="84"/>
-      <w:bookmarkEnd w:id="85"/>
-      <w:bookmarkEnd w:id="86"/>
+      <w:bookmarkEnd w:id="66"/>
+      <w:bookmarkEnd w:id="67"/>
+      <w:bookmarkEnd w:id="68"/>
+      <w:bookmarkEnd w:id="69"/>
     </w:p>
     <w:p>
       <w:pPr>
         <w:pStyle w:val="Kommentartext"/>
         <w:ind w:left="426"/>
       </w:pPr>
-      <w:bookmarkStart w:id="87" w:name="_Toc372806278"/>
-      <w:bookmarkStart w:id="88" w:name="_Toc372807719"/>
-      <w:bookmarkStart w:id="89" w:name="_Toc372808300"/>
-      <w:bookmarkStart w:id="90" w:name="_Toc454977905"/>
-      <w:bookmarkStart w:id="91" w:name="_Toc372806277"/>
-      <w:bookmarkStart w:id="92" w:name="_Toc372807718"/>
-      <w:bookmarkStart w:id="93" w:name="_Toc372808299"/>
+      <w:bookmarkStart w:id="70" w:name="_Toc372806278"/>
+      <w:bookmarkStart w:id="71" w:name="_Toc372807719"/>
+      <w:bookmarkStart w:id="72" w:name="_Toc372808300"/>
+      <w:bookmarkStart w:id="73" w:name="_Toc454977905"/>
+      <w:bookmarkStart w:id="74" w:name="_Toc372806277"/>
+      <w:bookmarkStart w:id="75" w:name="_Toc372807718"/>
+      <w:bookmarkStart w:id="76" w:name="_Toc372808299"/>
       <w:r>
         <w:t xml:space="preserve">Die Haftung ist in der </w:t>
       </w:r>
@@ -6739,14 +6979,22 @@
         <w:ind w:firstLine="139"/>
         <w:jc w:val="center"/>
       </w:pPr>
-      <w:bookmarkStart w:id="94" w:name="TabelleKosten"/>
+      <w:bookmarkStart w:id="77" w:name="TabelleKosten"/>
+      <w:bookmarkStart w:id="78" w:name="_GoBack"/>
+      <w:r>
+        <w:t>[</w:t>
+      </w:r>
       <w:proofErr w:type="spellStart"/>
       <w:r>
-        <w:t>TabelleKosten</w:t>
+        <w:t>Projekt_TabelleKosten</w:t>
       </w:r>
       <w:proofErr w:type="spellEnd"/>
+      <w:r>
+        <w:t>]</w:t>
+      </w:r>
+      <w:bookmarkEnd w:id="78"/>
     </w:p>
-    <w:bookmarkEnd w:id="94"/>
+    <w:bookmarkEnd w:id="77"/>
     <w:p/>
     <w:p>
       <w:pPr>
@@ -6756,10 +7004,10 @@
       <w:r>
         <w:t>Rahmenvereinbarung</w:t>
       </w:r>
-      <w:bookmarkEnd w:id="87"/>
-      <w:bookmarkEnd w:id="88"/>
-      <w:bookmarkEnd w:id="89"/>
-      <w:bookmarkEnd w:id="90"/>
+      <w:bookmarkEnd w:id="70"/>
+      <w:bookmarkEnd w:id="71"/>
+      <w:bookmarkEnd w:id="72"/>
+      <w:bookmarkEnd w:id="73"/>
     </w:p>
     <w:p>
       <w:pPr>
@@ -6788,7 +7036,7 @@
           </w:ffData>
         </w:fldChar>
       </w:r>
-      <w:bookmarkStart w:id="95" w:name="AGB_Text"/>
+      <w:bookmarkStart w:id="79" w:name="AGB_Text"/>
       <w:r>
         <w:rPr>
           <w:rStyle w:val="Hervorhebung"/>
@@ -6833,31 +7081,31 @@
         </w:rPr>
         <w:fldChar w:fldCharType="end"/>
       </w:r>
-      <w:bookmarkEnd w:id="95"/>
+      <w:bookmarkEnd w:id="79"/>
     </w:p>
     <w:p>
       <w:pPr>
         <w:pStyle w:val="berschrift2"/>
         <w:ind w:left="426" w:hanging="426"/>
       </w:pPr>
-      <w:bookmarkStart w:id="96" w:name="_Toc372806279"/>
-      <w:bookmarkStart w:id="97" w:name="_Toc372807720"/>
-      <w:bookmarkStart w:id="98" w:name="_Toc372808301"/>
-      <w:bookmarkStart w:id="99" w:name="_Toc454977906"/>
-      <w:bookmarkStart w:id="100" w:name="_Toc372806280"/>
-      <w:bookmarkStart w:id="101" w:name="_Toc372807721"/>
-      <w:bookmarkStart w:id="102" w:name="_Toc372808302"/>
-      <w:bookmarkStart w:id="103" w:name="_Toc454977907"/>
-      <w:bookmarkEnd w:id="91"/>
-      <w:bookmarkEnd w:id="92"/>
-      <w:bookmarkEnd w:id="93"/>
+      <w:bookmarkStart w:id="80" w:name="_Toc372806279"/>
+      <w:bookmarkStart w:id="81" w:name="_Toc372807720"/>
+      <w:bookmarkStart w:id="82" w:name="_Toc372808301"/>
+      <w:bookmarkStart w:id="83" w:name="_Toc454977906"/>
+      <w:bookmarkStart w:id="84" w:name="_Toc372806280"/>
+      <w:bookmarkStart w:id="85" w:name="_Toc372807721"/>
+      <w:bookmarkStart w:id="86" w:name="_Toc372808302"/>
+      <w:bookmarkStart w:id="87" w:name="_Toc454977907"/>
+      <w:bookmarkEnd w:id="74"/>
+      <w:bookmarkEnd w:id="75"/>
+      <w:bookmarkEnd w:id="76"/>
       <w:r>
         <w:t>Geltungsreihenfolge</w:t>
       </w:r>
-      <w:bookmarkEnd w:id="96"/>
-      <w:bookmarkEnd w:id="97"/>
-      <w:bookmarkEnd w:id="98"/>
-      <w:bookmarkEnd w:id="99"/>
+      <w:bookmarkEnd w:id="80"/>
+      <w:bookmarkEnd w:id="81"/>
+      <w:bookmarkEnd w:id="82"/>
+      <w:bookmarkEnd w:id="83"/>
     </w:p>
     <w:p>
       <w:pPr>
@@ -7032,10 +7280,10 @@
       <w:r>
         <w:t>Angebotsbindung</w:t>
       </w:r>
-      <w:bookmarkEnd w:id="100"/>
-      <w:bookmarkEnd w:id="101"/>
-      <w:bookmarkEnd w:id="102"/>
-      <w:bookmarkEnd w:id="103"/>
+      <w:bookmarkEnd w:id="84"/>
+      <w:bookmarkEnd w:id="85"/>
+      <w:bookmarkEnd w:id="86"/>
+      <w:bookmarkEnd w:id="87"/>
     </w:p>
     <w:sdt>
       <w:sdtPr>
@@ -7084,7 +7332,6 @@
         </w:rPr>
         <w:t xml:space="preserve">Wir bedanken uns für Ihr Interesse. Für Rückfragen steht Ihnen </w:t>
       </w:r>
-      <w:bookmarkStart w:id="104" w:name="FENI_Anwender1"/>
       <w:r>
         <w:rPr>
           <w:rStyle w:val="Hervorhebung"/>
@@ -7093,9 +7340,9 @@
           <w:color w:val="auto"/>
           <w:sz w:val="20"/>
         </w:rPr>
-        <w:t>FENI_Anwender</w:t>
-      </w:r>
-      <w:bookmarkEnd w:id="104"/>
+        <w:t>[</w:t>
+      </w:r>
+      <w:proofErr w:type="spellStart"/>
       <w:r>
         <w:rPr>
           <w:rStyle w:val="Hervorhebung"/>
@@ -7104,6 +7351,27 @@
           <w:color w:val="auto"/>
           <w:sz w:val="20"/>
         </w:rPr>
+        <w:t>Projekt_Disponent</w:t>
+      </w:r>
+      <w:proofErr w:type="spellEnd"/>
+      <w:r>
+        <w:rPr>
+          <w:rStyle w:val="Hervorhebung"/>
+          <w:i w:val="0"/>
+          <w:iCs w:val="0"/>
+          <w:color w:val="auto"/>
+          <w:sz w:val="20"/>
+        </w:rPr>
+        <w:t>]</w:t>
+      </w:r>
+      <w:r>
+        <w:rPr>
+          <w:rStyle w:val="Hervorhebung"/>
+          <w:i w:val="0"/>
+          <w:iCs w:val="0"/>
+          <w:color w:val="auto"/>
+          <w:sz w:val="20"/>
+        </w:rPr>
         <w:t xml:space="preserve"> </w:t>
       </w:r>
       <w:r>
@@ -7116,7 +7384,7 @@
         </w:rPr>
         <w:t xml:space="preserve">gerne unter der Rufnummer </w:t>
       </w:r>
-      <w:bookmarkStart w:id="105" w:name="Tel_FENI_Anwender1"/>
+      <w:bookmarkStart w:id="88" w:name="Tel_FENI_Anwender1"/>
       <w:r>
         <w:rPr>
           <w:rStyle w:val="Hervorhebung"/>
@@ -7127,7 +7395,7 @@
         </w:rPr>
         <w:t>0831-526 208-0</w:t>
       </w:r>
-      <w:bookmarkEnd w:id="105"/>
+      <w:bookmarkEnd w:id="88"/>
       <w:r>
         <w:rPr>
           <w:rStyle w:val="Hervorhebung"/>
@@ -7377,18 +7645,32 @@
           <w:szCs w:val="18"/>
         </w:rPr>
       </w:pPr>
-      <w:bookmarkStart w:id="106" w:name="FENI_Anwender3"/>
-      <w:proofErr w:type="spellStart"/>
       <w:r>
         <w:rPr>
           <w:color w:val="auto"/>
           <w:sz w:val="20"/>
           <w:szCs w:val="18"/>
         </w:rPr>
-        <w:t>FENI_Anwender</w:t>
-      </w:r>
-      <w:bookmarkEnd w:id="106"/>
+        <w:t>[</w:t>
+      </w:r>
+      <w:proofErr w:type="spellStart"/>
+      <w:r>
+        <w:rPr>
+          <w:color w:val="auto"/>
+          <w:sz w:val="20"/>
+          <w:szCs w:val="18"/>
+        </w:rPr>
+        <w:t>Projekt_Disponent</w:t>
+      </w:r>
       <w:proofErr w:type="spellEnd"/>
+      <w:r>
+        <w:rPr>
+          <w:color w:val="auto"/>
+          <w:sz w:val="20"/>
+          <w:szCs w:val="18"/>
+        </w:rPr>
+        <w:t>]</w:t>
+      </w:r>
     </w:p>
     <w:sectPr>
       <w:footerReference w:type="default" r:id="rId18"/>
@@ -7901,7 +8183,7 @@
                               <w:noProof/>
                               <w:sz w:val="16"/>
                             </w:rPr>
-                            <w:t>5</w:t>
+                            <w:t>4</w:t>
                           </w:r>
                           <w:r>
                             <w:rPr>
@@ -8036,7 +8318,7 @@
                         <w:noProof/>
                         <w:sz w:val="16"/>
                       </w:rPr>
-                      <w:t>5</w:t>
+                      <w:t>4</w:t>
                     </w:r>
                     <w:r>
                       <w:rPr>
@@ -13256,12 +13538,11 @@
     <w:sig w:usb0="00000003" w:usb1="00000000" w:usb2="00000000" w:usb3="00000000" w:csb0="00000001" w:csb1="00000000"/>
   </w:font>
   <w:font w:name="Tahoma">
-    <w:panose1 w:val="00000000000000000000"/>
+    <w:panose1 w:val="020B0604030504040204"/>
     <w:charset w:val="00"/>
     <w:family w:val="swiss"/>
-    <w:notTrueType/>
     <w:pitch w:val="variable"/>
-    <w:sig w:usb0="00000003" w:usb1="00000000" w:usb2="00000000" w:usb3="00000000" w:csb0="00000001" w:csb1="00000000"/>
+    <w:sig w:usb0="E1002EFF" w:usb1="C000605B" w:usb2="00000029" w:usb3="00000000" w:csb0="000101FF" w:csb1="00000000"/>
   </w:font>
   <w:font w:name="Cambria">
     <w:panose1 w:val="02040503050406030204"/>
@@ -13306,6 +13587,7 @@
     <w:rsid w:val="0018754D"/>
     <w:rsid w:val="002229C6"/>
     <w:rsid w:val="0024037C"/>
+    <w:rsid w:val="00264B0F"/>
     <w:rsid w:val="002E24AA"/>
     <w:rsid w:val="003218B9"/>
     <w:rsid w:val="003311C7"/>
@@ -14400,7 +14682,7 @@
 </file>
 
 <file path=customXml/itemProps2.xml><?xml version="1.0" encoding="utf-8"?>
-<ds:datastoreItem xmlns:ds="http://schemas.openxmlformats.org/officeDocument/2006/customXml" ds:itemID="{99E2529E-6D0C-441B-9B67-C6788F286A45}">
+<ds:datastoreItem xmlns:ds="http://schemas.openxmlformats.org/officeDocument/2006/customXml" ds:itemID="{B31D9FB5-629E-41EE-9F06-A19582574E8B}">
   <ds:schemaRefs>
     <ds:schemaRef ds:uri="http://schemas.openxmlformats.org/officeDocument/2006/bibliography"/>
   </ds:schemaRefs>

</xml_diff>